<commit_message>
added github pages link to the documentation
</commit_message>
<xml_diff>
--- a/LoganCampbell-405-Report.docx
+++ b/LoganCampbell-405-Report.docx
@@ -87,16 +87,7 @@
           <w:szCs w:val="24"/>
           <w:lang w:val="en-GB"/>
         </w:rPr>
-        <w:t xml:space="preserve">My GAD405 Generative Art Project </w:t>
-      </w:r>
-      <w:r>
-        <w:rPr>
-          <w:rFonts w:ascii="Calibri Light" w:hAnsi="Calibri Light"/>
-          <w:sz w:val="24"/>
-          <w:szCs w:val="24"/>
-          <w:lang w:val="en-GB"/>
-        </w:rPr>
-        <w:t>is an array of grid squares made to mimic a low resolution screen, various squares bounce around the grid changing colour every time they bounce and leaving a trail behind them which paints the screen in a grid based pattern over time.</w:t>
+        <w:t>My GAD405 Generative Art Project is an array of grid squares made to mimic a low resolution screen, various squares bounce around the grid changing colour every time they bounce and leaving a trail behind them which paints the screen in a grid based pattern over time.</w:t>
       </w:r>
     </w:p>
     <w:p>
@@ -204,59 +195,7 @@
           <w:szCs w:val="24"/>
           <w:lang w:val="en-GB"/>
         </w:rPr>
-        <w:t>As the Art style would suggest the main inspirations for my work here are old</w:t>
-      </w:r>
-      <w:r>
-        <w:rPr>
-          <w:rFonts w:ascii="Calibri Light" w:hAnsi="Calibri Light"/>
-          <w:b w:val="false"/>
-          <w:bCs w:val="false"/>
-          <w:i w:val="false"/>
-          <w:iCs w:val="false"/>
-          <w:sz w:val="24"/>
-          <w:szCs w:val="24"/>
-          <w:lang w:val="en-GB"/>
-        </w:rPr>
-        <w:t>er</w:t>
-      </w:r>
-      <w:r>
-        <w:rPr>
-          <w:rFonts w:ascii="Calibri Light" w:hAnsi="Calibri Light"/>
-          <w:b w:val="false"/>
-          <w:bCs w:val="false"/>
-          <w:i w:val="false"/>
-          <w:iCs w:val="false"/>
-          <w:sz w:val="24"/>
-          <w:szCs w:val="24"/>
-          <w:lang w:val="en-GB"/>
-        </w:rPr>
-        <w:t xml:space="preserve"> pieces of work, mainly visuali</w:t>
-      </w:r>
-      <w:r>
-        <w:rPr>
-          <w:rFonts w:ascii="Calibri Light" w:hAnsi="Calibri Light"/>
-          <w:b w:val="false"/>
-          <w:bCs w:val="false"/>
-          <w:i w:val="false"/>
-          <w:iCs w:val="false"/>
-          <w:sz w:val="24"/>
-          <w:szCs w:val="24"/>
-          <w:lang w:val="en-GB"/>
-        </w:rPr>
-        <w:t>s</w:t>
-      </w:r>
-      <w:r>
-        <w:rPr>
-          <w:rFonts w:ascii="Calibri Light" w:hAnsi="Calibri Light"/>
-          <w:b w:val="false"/>
-          <w:bCs w:val="false"/>
-          <w:i w:val="false"/>
-          <w:iCs w:val="false"/>
-          <w:sz w:val="24"/>
-          <w:szCs w:val="24"/>
-          <w:lang w:val="en-GB"/>
-        </w:rPr>
-        <w:t xml:space="preserve">ers such as </w:t>
+        <w:t xml:space="preserve">As the Art style would suggest the main inspirations for my work here are older pieces of work, mainly visualisers such as </w:t>
       </w:r>
       <w:r>
         <w:rPr>
@@ -270,77 +209,7 @@
           <w:szCs w:val="24"/>
           <w:lang w:val="en-GB"/>
         </w:rPr>
-        <w:t xml:space="preserve">Psychedelia by </w:t>
-      </w:r>
-      <w:r>
-        <w:rPr>
-          <w:rFonts w:ascii="Calibri Light" w:hAnsi="Calibri Light"/>
-          <w:i w:val="false"/>
-          <w:caps w:val="false"/>
-          <w:smallCaps w:val="false"/>
-          <w:color w:val="000000"/>
-          <w:spacing w:val="0"/>
-          <w:sz w:val="24"/>
-          <w:szCs w:val="24"/>
-          <w:lang w:val="en-GB"/>
-        </w:rPr>
-        <w:t>Jeff Minter</w:t>
-      </w:r>
-      <w:r>
-        <w:rPr>
-          <w:rFonts w:ascii="Calibri Light" w:hAnsi="Calibri Light"/>
-          <w:i w:val="false"/>
-          <w:caps w:val="false"/>
-          <w:smallCaps w:val="false"/>
-          <w:color w:val="000000"/>
-          <w:spacing w:val="0"/>
-          <w:sz w:val="24"/>
-          <w:szCs w:val="24"/>
-          <w:lang w:val="en-GB"/>
-        </w:rPr>
-        <w:t xml:space="preserve"> </w:t>
-      </w:r>
-      <w:r>
-        <w:rPr>
-          <w:rFonts w:ascii="Calibri Light" w:hAnsi="Calibri Light"/>
-          <w:i w:val="false"/>
-          <w:caps w:val="false"/>
-          <w:smallCaps w:val="false"/>
-          <w:color w:val="000000"/>
-          <w:spacing w:val="0"/>
-          <w:sz w:val="24"/>
-          <w:szCs w:val="24"/>
-          <w:lang w:val="en-GB"/>
-        </w:rPr>
-        <w:t>(</w:t>
-      </w:r>
-      <w:r>
-        <w:rPr>
-          <w:rFonts w:ascii="Calibri Light" w:hAnsi="Calibri Light"/>
-          <w:i w:val="false"/>
-          <w:caps w:val="false"/>
-          <w:smallCaps w:val="false"/>
-          <w:color w:val="000000"/>
-          <w:spacing w:val="0"/>
-          <w:sz w:val="24"/>
-          <w:szCs w:val="24"/>
-          <w:lang w:val="en-GB"/>
-        </w:rPr>
-        <w:t>LlamaSoft</w:t>
-      </w:r>
-      <w:r>
-        <w:rPr>
-          <w:rFonts w:ascii="Calibri Light" w:hAnsi="Calibri Light"/>
-          <w:i w:val="false"/>
-          <w:caps w:val="false"/>
-          <w:smallCaps w:val="false"/>
-          <w:color w:val="000000"/>
-          <w:spacing w:val="0"/>
-          <w:sz w:val="24"/>
-          <w:szCs w:val="24"/>
-          <w:lang w:val="en-GB"/>
-        </w:rPr>
-        <w:t>), this was one of my main inspirations because of the low resolution style of the art as it was originally designed for the commodore 64 home computer so had a very low screen resolution, Psychedelia was designed as an audio visualiser but I used it as a reference point for my work as I liked the low resolution block colour style of it.</w:t>
+        <w:t>Psychedelia by Jeff Minter (LlamaSoft), this was one of my main inspirations because of the low resolution style of the art as it was originally designed for the commodore 64 home computer so had a very low screen resolution, Psychedelia was designed as an audio visualiser but I used it as a reference point for my work as I liked the low resolution block colour style of it.</w:t>
       </w:r>
     </w:p>
     <w:p>
@@ -369,8 +238,74 @@
           <w:szCs w:val="20"/>
           <w:lang w:val="en-GB"/>
         </w:rPr>
-        <w:t>r</w:t>
-      </w:r>
+        <w:t>reference[1]</w:t>
+      </w:r>
+    </w:p>
+    <w:p>
+      <w:pPr>
+        <w:pStyle w:val="Normal"/>
+        <w:jc w:val="left"/>
+        <w:rPr>
+          <w:rFonts w:ascii="Calibri Light" w:hAnsi="Calibri Light"/>
+          <w:i w:val="false"/>
+          <w:i w:val="false"/>
+          <w:caps w:val="false"/>
+          <w:smallCaps w:val="false"/>
+          <w:color w:val="000000"/>
+          <w:spacing w:val="0"/>
+          <w:sz w:val="24"/>
+          <w:szCs w:val="24"/>
+        </w:rPr>
+      </w:pPr>
+      <w:r>
+        <w:rPr>
+          <w:rFonts w:ascii="Calibri Light" w:hAnsi="Calibri Light"/>
+          <w:i w:val="false"/>
+          <w:caps w:val="false"/>
+          <w:smallCaps w:val="false"/>
+          <w:color w:val="000000"/>
+          <w:spacing w:val="0"/>
+          <w:sz w:val="24"/>
+          <w:szCs w:val="24"/>
+        </w:rPr>
+      </w:r>
+    </w:p>
+    <w:p>
+      <w:pPr>
+        <w:pStyle w:val="Normal"/>
+        <w:jc w:val="left"/>
+        <w:rPr>
+          <w:lang w:val="en-GB"/>
+        </w:rPr>
+      </w:pPr>
+      <w:r>
+        <w:rPr>
+          <w:rFonts w:ascii="Calibri Light" w:hAnsi="Calibri Light"/>
+          <w:i w:val="false"/>
+          <w:caps w:val="false"/>
+          <w:smallCaps w:val="false"/>
+          <w:color w:val="000000"/>
+          <w:spacing w:val="0"/>
+          <w:sz w:val="24"/>
+          <w:szCs w:val="24"/>
+          <w:lang w:val="en-GB"/>
+        </w:rPr>
+        <w:t>Another inspiration I had was also from LlamaSoft, called “Trip-A-Tron”, it was another audio visualiser but a bit later than Psychedelia and more high resolution, this gave me the idea of keeping the trails behind the pixels as they move around the grid as this would build up a more complete piece of art work as time went on, if I hadn't done this the art piece would just be a few coloured squares bouncing around a square canvas and it wouldn't reveal the grid array over time.</w:t>
+      </w:r>
+    </w:p>
+    <w:p>
+      <w:pPr>
+        <w:pStyle w:val="Normal"/>
+        <w:jc w:val="left"/>
+        <w:rPr>
+          <w:i w:val="false"/>
+          <w:i w:val="false"/>
+          <w:iCs w:val="false"/>
+          <w:sz w:val="20"/>
+          <w:szCs w:val="20"/>
+          <w:lang w:val="en-GB"/>
+        </w:rPr>
+      </w:pPr>
       <w:r>
         <w:rPr>
           <w:rFonts w:ascii="Calibri Light" w:hAnsi="Calibri Light"/>
@@ -384,15 +319,16 @@
           <w:szCs w:val="20"/>
           <w:lang w:val="en-GB"/>
         </w:rPr>
-        <w:t>eference[1]</w:t>
-      </w:r>
-    </w:p>
-    <w:p>
-      <w:pPr>
-        <w:pStyle w:val="Normal"/>
-        <w:jc w:val="left"/>
-        <w:rPr>
-          <w:rFonts w:ascii="Calibri Light" w:hAnsi="Calibri Light"/>
+        <w:t>reference[2]</w:t>
+      </w:r>
+    </w:p>
+    <w:p>
+      <w:pPr>
+        <w:pStyle w:val="Normal"/>
+        <w:jc w:val="left"/>
+        <w:rPr>
+          <w:rFonts w:ascii="Calibri Light" w:hAnsi="Calibri Light"/>
+          <w:i w:val="false"/>
           <w:i w:val="false"/>
           <w:caps w:val="false"/>
           <w:smallCaps w:val="false"/>
@@ -404,20 +340,6 @@
       </w:pPr>
       <w:r>
         <w:rPr>
-          <w:lang w:val="en-GB"/>
-        </w:rPr>
-      </w:r>
-    </w:p>
-    <w:p>
-      <w:pPr>
-        <w:pStyle w:val="Normal"/>
-        <w:jc w:val="left"/>
-        <w:rPr>
-          <w:lang w:val="en-GB"/>
-        </w:rPr>
-      </w:pPr>
-      <w:r>
-        <w:rPr>
           <w:rFonts w:ascii="Calibri Light" w:hAnsi="Calibri Light"/>
           <w:i w:val="false"/>
           <w:caps w:val="false"/>
@@ -426,14 +348,33 @@
           <w:spacing w:val="0"/>
           <w:sz w:val="24"/>
           <w:szCs w:val="24"/>
-          <w:lang w:val="en-GB"/>
-        </w:rPr>
-        <w:t xml:space="preserve">Another inspiration I had was also from LlamaSoft, called “Trip-A-Tron”, it was another audio visualiser but a bit later than Psychedelia and more high resolution, this gave me the idea of keeping the trails behind the pixels as they move around the grid as this would build up a more complete piece of art work as time went on, </w:t>
-      </w:r>
-      <w:r>
-        <w:rPr>
-          <w:rFonts w:ascii="Calibri Light" w:hAnsi="Calibri Light"/>
-          <w:i w:val="false"/>
+        </w:rPr>
+      </w:r>
+    </w:p>
+    <w:p>
+      <w:pPr>
+        <w:pStyle w:val="Normal"/>
+        <w:jc w:val="left"/>
+        <w:rPr>
+          <w:rFonts w:ascii="Calibri Light" w:hAnsi="Calibri Light"/>
+          <w:b w:val="false"/>
+          <w:b w:val="false"/>
+          <w:bCs w:val="false"/>
+          <w:i w:val="false"/>
+          <w:i w:val="false"/>
+          <w:iCs w:val="false"/>
+          <w:sz w:val="24"/>
+          <w:szCs w:val="24"/>
+          <w:lang w:val="en-GB"/>
+        </w:rPr>
+      </w:pPr>
+      <w:r>
+        <w:rPr>
+          <w:rFonts w:ascii="Calibri Light" w:hAnsi="Calibri Light"/>
+          <w:b w:val="false"/>
+          <w:bCs w:val="false"/>
+          <w:i w:val="false"/>
+          <w:iCs w:val="false"/>
           <w:caps w:val="false"/>
           <w:smallCaps w:val="false"/>
           <w:color w:val="000000"/>
@@ -442,7 +383,7 @@
           <w:szCs w:val="24"/>
           <w:lang w:val="en-GB"/>
         </w:rPr>
-        <w:t>if I hadn't done this the art piece would just be a few coloured squares bouncing around a square canvas and it wouldn't reveal the grid array over time.</w:t>
+        <w:t>I was inspired in part by a DOS audio visualiser program, I cant find the name of the program so I only have a short clip of it working, this program was where I got the idea to use random colours on the bounces, combined with the trails this would create an array of colours over time over time instead of one flat colour that slowly fills the entire canvas.</w:t>
       </w:r>
     </w:p>
     <w:p>
@@ -471,28 +412,26 @@
           <w:szCs w:val="20"/>
           <w:lang w:val="en-GB"/>
         </w:rPr>
-        <w:t>r</w:t>
-      </w:r>
-      <w:r>
-        <w:rPr>
-          <w:rFonts w:ascii="Calibri Light" w:hAnsi="Calibri Light"/>
-          <w:i w:val="false"/>
-          <w:iCs w:val="false"/>
+        <w:t>reference[3]</w:t>
+      </w:r>
+    </w:p>
+    <w:p>
+      <w:pPr>
+        <w:pStyle w:val="Normal"/>
+        <w:jc w:val="left"/>
+        <w:rPr>
+          <w:rFonts w:ascii="Calibri Light" w:hAnsi="Calibri Light"/>
+          <w:i w:val="false"/>
+          <w:i w:val="false"/>
           <w:caps w:val="false"/>
           <w:smallCaps w:val="false"/>
           <w:color w:val="000000"/>
           <w:spacing w:val="0"/>
-          <w:sz w:val="20"/>
-          <w:szCs w:val="20"/>
-          <w:lang w:val="en-GB"/>
-        </w:rPr>
-        <w:t>eference[2]</w:t>
-      </w:r>
-    </w:p>
-    <w:p>
-      <w:pPr>
-        <w:pStyle w:val="Normal"/>
-        <w:jc w:val="left"/>
+          <w:sz w:val="24"/>
+          <w:szCs w:val="24"/>
+        </w:rPr>
+      </w:pPr>
+      <w:r>
         <w:rPr>
           <w:rFonts w:ascii="Calibri Light" w:hAnsi="Calibri Light"/>
           <w:i w:val="false"/>
@@ -502,160 +441,6 @@
           <w:spacing w:val="0"/>
           <w:sz w:val="24"/>
           <w:szCs w:val="24"/>
-        </w:rPr>
-      </w:pPr>
-      <w:r>
-        <w:rPr>
-          <w:lang w:val="en-GB"/>
-        </w:rPr>
-      </w:r>
-    </w:p>
-    <w:p>
-      <w:pPr>
-        <w:pStyle w:val="Normal"/>
-        <w:jc w:val="left"/>
-        <w:rPr>
-          <w:rFonts w:ascii="Calibri Light" w:hAnsi="Calibri Light"/>
-          <w:b w:val="false"/>
-          <w:b w:val="false"/>
-          <w:bCs w:val="false"/>
-          <w:i w:val="false"/>
-          <w:i w:val="false"/>
-          <w:iCs w:val="false"/>
-          <w:sz w:val="24"/>
-          <w:szCs w:val="24"/>
-          <w:lang w:val="en-GB"/>
-        </w:rPr>
-      </w:pPr>
-      <w:r>
-        <w:rPr>
-          <w:rFonts w:ascii="Calibri Light" w:hAnsi="Calibri Light"/>
-          <w:b w:val="false"/>
-          <w:bCs w:val="false"/>
-          <w:i w:val="false"/>
-          <w:iCs w:val="false"/>
-          <w:caps w:val="false"/>
-          <w:smallCaps w:val="false"/>
-          <w:color w:val="000000"/>
-          <w:spacing w:val="0"/>
-          <w:sz w:val="24"/>
-          <w:szCs w:val="24"/>
-          <w:lang w:val="en-GB"/>
-        </w:rPr>
-        <w:t xml:space="preserve">I was inspired in part by </w:t>
-      </w:r>
-      <w:r>
-        <w:rPr>
-          <w:rFonts w:ascii="Calibri Light" w:hAnsi="Calibri Light"/>
-          <w:b w:val="false"/>
-          <w:bCs w:val="false"/>
-          <w:i w:val="false"/>
-          <w:iCs w:val="false"/>
-          <w:caps w:val="false"/>
-          <w:smallCaps w:val="false"/>
-          <w:color w:val="000000"/>
-          <w:spacing w:val="0"/>
-          <w:sz w:val="24"/>
-          <w:szCs w:val="24"/>
-          <w:lang w:val="en-GB"/>
-        </w:rPr>
-        <w:t xml:space="preserve">a DOS audio visualiser program, I cant find the name of the program so I only have a short clip of it working, this program was where I got the idea to use random colours on the bounces, </w:t>
-      </w:r>
-      <w:r>
-        <w:rPr>
-          <w:rFonts w:ascii="Calibri Light" w:hAnsi="Calibri Light"/>
-          <w:b w:val="false"/>
-          <w:bCs w:val="false"/>
-          <w:i w:val="false"/>
-          <w:iCs w:val="false"/>
-          <w:caps w:val="false"/>
-          <w:smallCaps w:val="false"/>
-          <w:color w:val="000000"/>
-          <w:spacing w:val="0"/>
-          <w:sz w:val="24"/>
-          <w:szCs w:val="24"/>
-          <w:lang w:val="en-GB"/>
-        </w:rPr>
-        <w:t>combined with the trails this would create an array of colours over time over time instead of one flat colour that slowly fills the entire canvas.</w:t>
-      </w:r>
-    </w:p>
-    <w:p>
-      <w:pPr>
-        <w:pStyle w:val="Normal"/>
-        <w:jc w:val="left"/>
-        <w:rPr>
-          <w:i w:val="false"/>
-          <w:i w:val="false"/>
-          <w:iCs w:val="false"/>
-          <w:sz w:val="20"/>
-          <w:szCs w:val="20"/>
-          <w:lang w:val="en-GB"/>
-        </w:rPr>
-      </w:pPr>
-      <w:r>
-        <w:rPr>
-          <w:rFonts w:ascii="Calibri Light" w:hAnsi="Calibri Light"/>
-          <w:i w:val="false"/>
-          <w:iCs w:val="false"/>
-          <w:caps w:val="false"/>
-          <w:smallCaps w:val="false"/>
-          <w:color w:val="000000"/>
-          <w:spacing w:val="0"/>
-          <w:sz w:val="20"/>
-          <w:szCs w:val="20"/>
-          <w:lang w:val="en-GB"/>
-        </w:rPr>
-        <w:t>reference[</w:t>
-      </w:r>
-      <w:r>
-        <w:rPr>
-          <w:rFonts w:ascii="Calibri Light" w:hAnsi="Calibri Light"/>
-          <w:i w:val="false"/>
-          <w:iCs w:val="false"/>
-          <w:caps w:val="false"/>
-          <w:smallCaps w:val="false"/>
-          <w:color w:val="000000"/>
-          <w:spacing w:val="0"/>
-          <w:sz w:val="20"/>
-          <w:szCs w:val="20"/>
-          <w:lang w:val="en-GB"/>
-        </w:rPr>
-        <w:t>3</w:t>
-      </w:r>
-      <w:r>
-        <w:rPr>
-          <w:rFonts w:ascii="Calibri Light" w:hAnsi="Calibri Light"/>
-          <w:i w:val="false"/>
-          <w:iCs w:val="false"/>
-          <w:caps w:val="false"/>
-          <w:smallCaps w:val="false"/>
-          <w:color w:val="000000"/>
-          <w:spacing w:val="0"/>
-          <w:sz w:val="20"/>
-          <w:szCs w:val="20"/>
-          <w:lang w:val="en-GB"/>
-        </w:rPr>
-        <w:t>]</w:t>
-      </w:r>
-    </w:p>
-    <w:p>
-      <w:pPr>
-        <w:pStyle w:val="Normal"/>
-        <w:jc w:val="left"/>
-        <w:rPr>
-          <w:rFonts w:ascii="Calibri Light" w:hAnsi="Calibri Light"/>
-          <w:i w:val="false"/>
-          <w:caps w:val="false"/>
-          <w:smallCaps w:val="false"/>
-          <w:color w:val="000000"/>
-          <w:spacing w:val="0"/>
-          <w:sz w:val="24"/>
-          <w:szCs w:val="24"/>
-        </w:rPr>
-      </w:pPr>
-      <w:r>
-        <w:rPr>
-          <w:lang w:val="en-GB"/>
         </w:rPr>
       </w:r>
     </w:p>
@@ -1064,7 +849,7 @@
                   </pic:nvPicPr>
                   <pic:blipFill>
                     <a:blip r:embed="rId3"/>
-                    <a:srcRect l="0" t="28359" r="0" b="41391"/>
+                    <a:srcRect l="0" t="28366" r="0" b="41405"/>
                     <a:stretch>
                       <a:fillRect/>
                     </a:stretch>
@@ -1354,20 +1139,7 @@
           <w:szCs w:val="24"/>
           <w:lang w:val="en-GB"/>
         </w:rPr>
-        <w:t>After</w:t>
-      </w:r>
-      <w:r>
-        <w:rPr>
-          <w:rFonts w:ascii="Calibri Light" w:hAnsi="Calibri Light"/>
-          <w:b w:val="false"/>
-          <w:bCs w:val="false"/>
-          <w:i w:val="false"/>
-          <w:iCs w:val="false"/>
-          <w:sz w:val="24"/>
-          <w:szCs w:val="24"/>
-          <w:lang w:val="en-GB"/>
-        </w:rPr>
-        <w:t xml:space="preserve"> setting up the grid as an array, I made a class called “box” this would allow me to create as many boxes as I want that all had the same properties, but I could just pass different starting positions too them. The “box” class had 2 functions , “boxMovement” and “boxDraw”, boxMovement takes in the position and speed variables and makes sure that they never exceed the width of the canvas or go lower than zero, and using if statements the speed will be reversed into negative every time the box reaches the width of the canvas meaning the blocks will bounce. The second function simply took the information from the first function and fed it into a “rect” command, drawing the shape with the correct dimensions. I had first made the box a function but quickly realised this method wouldn’t let me create multiple boxes so I changed to a class for this.</w:t>
+        <w:t>After setting up the grid as an array, I made a class called “box” this would allow me to create as many boxes as I want that all had the same properties, but I could just pass different starting positions too them. The “box” class had 2 functions , “boxMovement” and “boxDraw”, boxMovement takes in the position and speed variables and makes sure that they never exceed the width of the canvas or go lower than zero, and using if statements the speed will be reversed into negative every time the box reaches the width of the canvas meaning the blocks will bounce. The second function simply took the information from the first function and fed it into a “rect” command, drawing the shape with the correct dimensions. I had first made the box a function but quickly realised this method wouldn’t let me create multiple boxes so I changed to a class for this.</w:t>
       </w:r>
     </w:p>
     <w:p>
@@ -1407,7 +1179,7 @@
             <wp:positionV relativeFrom="paragraph">
               <wp:posOffset>29845</wp:posOffset>
             </wp:positionV>
-            <wp:extent cx="3771900" cy="1261745"/>
+            <wp:extent cx="3771900" cy="693420"/>
             <wp:effectExtent l="0" t="0" r="0" b="0"/>
             <wp:wrapSquare wrapText="largest"/>
             <wp:docPr id="3" name="Image3" descr=""/>
@@ -1425,7 +1197,7 @@
                   </pic:nvPicPr>
                   <pic:blipFill>
                     <a:blip r:embed="rId4"/>
-                    <a:srcRect l="0" t="8537" r="0" b="67807"/>
+                    <a:srcRect l="0" t="14679" r="0" b="72329"/>
                     <a:stretch>
                       <a:fillRect/>
                     </a:stretch>
@@ -1433,7 +1205,7 @@
                   <pic:spPr bwMode="auto">
                     <a:xfrm>
                       <a:off x="0" y="0"/>
-                      <a:ext cx="3771900" cy="1261745"/>
+                      <a:ext cx="3771900" cy="693420"/>
                     </a:xfrm>
                     <a:prstGeom prst="rect">
                       <a:avLst/>
@@ -1444,126 +1216,6 @@
             </a:graphic>
           </wp:anchor>
         </w:drawing>
-      </w:r>
-    </w:p>
-    <w:p>
-      <w:pPr>
-        <w:pStyle w:val="Normal"/>
-        <w:jc w:val="left"/>
-        <w:rPr>
-          <w:rFonts w:ascii="Calibri Light" w:hAnsi="Calibri Light"/>
-          <w:b/>
-          <w:b/>
-          <w:bCs/>
-          <w:i w:val="false"/>
-          <w:i w:val="false"/>
-          <w:iCs w:val="false"/>
-          <w:sz w:val="24"/>
-          <w:szCs w:val="24"/>
-          <w:lang w:val="en-GB"/>
-        </w:rPr>
-      </w:pPr>
-      <w:r>
-        <w:rPr>
-          <w:rFonts w:ascii="Calibri Light" w:hAnsi="Calibri Light"/>
-          <w:b/>
-          <w:bCs/>
-          <w:i w:val="false"/>
-          <w:iCs w:val="false"/>
-          <w:sz w:val="24"/>
-          <w:szCs w:val="24"/>
-          <w:lang w:val="en-GB"/>
-        </w:rPr>
-      </w:r>
-    </w:p>
-    <w:p>
-      <w:pPr>
-        <w:pStyle w:val="Normal"/>
-        <w:jc w:val="left"/>
-        <w:rPr>
-          <w:rFonts w:ascii="Calibri Light" w:hAnsi="Calibri Light"/>
-          <w:b w:val="false"/>
-          <w:b w:val="false"/>
-          <w:bCs w:val="false"/>
-          <w:i/>
-          <w:i/>
-          <w:iCs/>
-          <w:sz w:val="24"/>
-          <w:szCs w:val="24"/>
-          <w:lang w:val="en-GB"/>
-        </w:rPr>
-      </w:pPr>
-      <w:r>
-        <w:rPr>
-          <w:rFonts w:ascii="Calibri Light" w:hAnsi="Calibri Light"/>
-          <w:b w:val="false"/>
-          <w:bCs w:val="false"/>
-          <w:i/>
-          <w:iCs/>
-          <w:sz w:val="24"/>
-          <w:szCs w:val="24"/>
-          <w:lang w:val="en-GB"/>
-        </w:rPr>
-      </w:r>
-    </w:p>
-    <w:p>
-      <w:pPr>
-        <w:pStyle w:val="Normal"/>
-        <w:jc w:val="left"/>
-        <w:rPr>
-          <w:rFonts w:ascii="Calibri Light" w:hAnsi="Calibri Light"/>
-          <w:b w:val="false"/>
-          <w:b w:val="false"/>
-          <w:bCs w:val="false"/>
-          <w:i/>
-          <w:i/>
-          <w:iCs/>
-          <w:sz w:val="24"/>
-          <w:szCs w:val="24"/>
-          <w:lang w:val="en-GB"/>
-        </w:rPr>
-      </w:pPr>
-      <w:r>
-        <w:rPr>
-          <w:rFonts w:ascii="Calibri Light" w:hAnsi="Calibri Light"/>
-          <w:b w:val="false"/>
-          <w:bCs w:val="false"/>
-          <w:i/>
-          <w:iCs/>
-          <w:sz w:val="24"/>
-          <w:szCs w:val="24"/>
-          <w:lang w:val="en-GB"/>
-        </w:rPr>
-      </w:r>
-    </w:p>
-    <w:p>
-      <w:pPr>
-        <w:pStyle w:val="Normal"/>
-        <w:jc w:val="left"/>
-        <w:rPr>
-          <w:rFonts w:ascii="Calibri Light" w:hAnsi="Calibri Light"/>
-          <w:b w:val="false"/>
-          <w:b w:val="false"/>
-          <w:bCs w:val="false"/>
-          <w:i/>
-          <w:i/>
-          <w:iCs/>
-          <w:sz w:val="24"/>
-          <w:szCs w:val="24"/>
-          <w:lang w:val="en-GB"/>
-        </w:rPr>
-      </w:pPr>
-      <w:r>
-        <w:rPr>
-          <w:rFonts w:ascii="Calibri Light" w:hAnsi="Calibri Light"/>
-          <w:b w:val="false"/>
-          <w:bCs w:val="false"/>
-          <w:i/>
-          <w:iCs/>
-          <w:sz w:val="24"/>
-          <w:szCs w:val="24"/>
-          <w:lang w:val="en-GB"/>
-        </w:rPr>
         <w:drawing>
           <wp:anchor behindDoc="0" distT="0" distB="0" distL="0" distR="0" simplePos="0" locked="0" layoutInCell="1" allowOverlap="1" relativeHeight="5">
             <wp:simplePos x="0" y="0"/>
@@ -1571,7 +1223,7 @@
               <wp:posOffset>42545</wp:posOffset>
             </wp:positionH>
             <wp:positionV relativeFrom="paragraph">
-              <wp:posOffset>307340</wp:posOffset>
+              <wp:posOffset>788670</wp:posOffset>
             </wp:positionV>
             <wp:extent cx="5966460" cy="2781935"/>
             <wp:effectExtent l="0" t="0" r="0" b="0"/>
@@ -1609,6 +1261,186 @@
             </a:graphic>
           </wp:anchor>
         </w:drawing>
+      </w:r>
+    </w:p>
+    <w:p>
+      <w:pPr>
+        <w:pStyle w:val="Normal"/>
+        <w:jc w:val="left"/>
+        <w:rPr>
+          <w:rFonts w:ascii="Calibri Light" w:hAnsi="Calibri Light"/>
+          <w:b/>
+          <w:b/>
+          <w:bCs/>
+          <w:i w:val="false"/>
+          <w:i w:val="false"/>
+          <w:iCs w:val="false"/>
+          <w:sz w:val="24"/>
+          <w:szCs w:val="24"/>
+          <w:lang w:val="en-GB"/>
+        </w:rPr>
+      </w:pPr>
+      <w:r>
+        <w:rPr>
+          <w:rFonts w:ascii="Calibri Light" w:hAnsi="Calibri Light"/>
+          <w:b/>
+          <w:bCs/>
+          <w:i w:val="false"/>
+          <w:iCs w:val="false"/>
+          <w:sz w:val="24"/>
+          <w:szCs w:val="24"/>
+          <w:lang w:val="en-GB"/>
+        </w:rPr>
+      </w:r>
+    </w:p>
+    <w:p>
+      <w:pPr>
+        <w:pStyle w:val="Normal"/>
+        <w:jc w:val="left"/>
+        <w:rPr>
+          <w:rFonts w:ascii="Calibri Light" w:hAnsi="Calibri Light"/>
+          <w:b w:val="false"/>
+          <w:b w:val="false"/>
+          <w:bCs w:val="false"/>
+          <w:i/>
+          <w:i/>
+          <w:iCs/>
+          <w:sz w:val="24"/>
+          <w:szCs w:val="24"/>
+          <w:lang w:val="en-GB"/>
+        </w:rPr>
+      </w:pPr>
+      <w:r>
+        <w:rPr>
+          <w:rFonts w:ascii="Calibri Light" w:hAnsi="Calibri Light"/>
+          <w:b w:val="false"/>
+          <w:bCs w:val="false"/>
+          <w:i/>
+          <w:iCs/>
+          <w:sz w:val="24"/>
+          <w:szCs w:val="24"/>
+          <w:lang w:val="en-GB"/>
+        </w:rPr>
+      </w:r>
+    </w:p>
+    <w:p>
+      <w:pPr>
+        <w:pStyle w:val="Normal"/>
+        <w:jc w:val="left"/>
+        <w:rPr>
+          <w:rFonts w:ascii="Calibri Light" w:hAnsi="Calibri Light"/>
+          <w:b w:val="false"/>
+          <w:b w:val="false"/>
+          <w:bCs w:val="false"/>
+          <w:i/>
+          <w:i/>
+          <w:iCs/>
+          <w:sz w:val="24"/>
+          <w:szCs w:val="24"/>
+          <w:lang w:val="en-GB"/>
+        </w:rPr>
+      </w:pPr>
+      <w:r>
+        <w:rPr>
+          <w:rFonts w:ascii="Calibri Light" w:hAnsi="Calibri Light"/>
+          <w:b w:val="false"/>
+          <w:bCs w:val="false"/>
+          <w:i/>
+          <w:iCs/>
+          <w:sz w:val="24"/>
+          <w:szCs w:val="24"/>
+          <w:lang w:val="en-GB"/>
+        </w:rPr>
+      </w:r>
+    </w:p>
+    <w:p>
+      <w:pPr>
+        <w:pStyle w:val="Normal"/>
+        <w:jc w:val="left"/>
+        <w:rPr>
+          <w:rFonts w:ascii="Calibri Light" w:hAnsi="Calibri Light"/>
+          <w:b w:val="false"/>
+          <w:b w:val="false"/>
+          <w:bCs w:val="false"/>
+          <w:i/>
+          <w:i/>
+          <w:iCs/>
+          <w:sz w:val="24"/>
+          <w:szCs w:val="24"/>
+          <w:lang w:val="en-GB"/>
+        </w:rPr>
+      </w:pPr>
+      <w:r>
+        <w:rPr>
+          <w:rFonts w:ascii="Calibri Light" w:hAnsi="Calibri Light"/>
+          <w:b w:val="false"/>
+          <w:bCs w:val="false"/>
+          <w:i/>
+          <w:iCs/>
+          <w:sz w:val="24"/>
+          <w:szCs w:val="24"/>
+          <w:lang w:val="en-GB"/>
+        </w:rPr>
+      </w:r>
+    </w:p>
+    <w:p>
+      <w:pPr>
+        <w:pStyle w:val="Normal"/>
+        <w:jc w:val="left"/>
+        <w:rPr>
+          <w:rFonts w:ascii="Calibri Light" w:hAnsi="Calibri Light"/>
+          <w:b w:val="false"/>
+          <w:b w:val="false"/>
+          <w:bCs w:val="false"/>
+          <w:i/>
+          <w:i/>
+          <w:iCs/>
+          <w:sz w:val="24"/>
+          <w:szCs w:val="24"/>
+          <w:lang w:val="en-GB"/>
+        </w:rPr>
+      </w:pPr>
+      <w:r>
+        <w:rPr>
+          <w:rFonts w:ascii="Calibri Light" w:hAnsi="Calibri Light"/>
+          <w:b w:val="false"/>
+          <w:bCs w:val="false"/>
+          <w:i/>
+          <w:iCs/>
+          <w:sz w:val="24"/>
+          <w:szCs w:val="24"/>
+          <w:lang w:val="en-GB"/>
+        </w:rPr>
+      </w:r>
+    </w:p>
+    <w:p>
+      <w:pPr>
+        <w:pStyle w:val="Normal"/>
+        <w:jc w:val="left"/>
+        <w:rPr>
+          <w:rFonts w:ascii="Calibri Light" w:hAnsi="Calibri Light"/>
+          <w:b w:val="false"/>
+          <w:b w:val="false"/>
+          <w:bCs w:val="false"/>
+          <w:i/>
+          <w:i/>
+          <w:iCs/>
+          <w:sz w:val="24"/>
+          <w:szCs w:val="24"/>
+          <w:lang w:val="en-GB"/>
+        </w:rPr>
+      </w:pPr>
+      <w:r>
+        <w:rPr>
+          <w:rFonts w:ascii="Calibri Light" w:hAnsi="Calibri Light"/>
+          <w:b w:val="false"/>
+          <w:bCs w:val="false"/>
+          <w:i/>
+          <w:iCs/>
+          <w:sz w:val="24"/>
+          <w:szCs w:val="24"/>
+          <w:lang w:val="en-GB"/>
+        </w:rPr>
       </w:r>
     </w:p>
     <w:p>
@@ -2535,18 +2367,7 @@
       <w:pPr>
         <w:pStyle w:val="Normal"/>
         <w:jc w:val="left"/>
-        <w:rPr>
-          <w:rFonts w:ascii="Calibri" w:hAnsi="Calibri"/>
-          <w:b w:val="false"/>
-          <w:b w:val="false"/>
-          <w:bCs w:val="false"/>
-          <w:i w:val="false"/>
-          <w:i w:val="false"/>
-          <w:iCs w:val="false"/>
-          <w:sz w:val="24"/>
-          <w:szCs w:val="24"/>
-          <w:lang w:val="en-GB"/>
-        </w:rPr>
+        <w:rPr/>
       </w:pPr>
       <w:hyperlink r:id="rId8">
         <w:r>
@@ -2600,18 +2421,7 @@
       <w:pPr>
         <w:pStyle w:val="Normal"/>
         <w:jc w:val="left"/>
-        <w:rPr>
-          <w:rFonts w:ascii="Calibri" w:hAnsi="Calibri"/>
-          <w:b w:val="false"/>
-          <w:b w:val="false"/>
-          <w:bCs w:val="false"/>
-          <w:i w:val="false"/>
-          <w:i w:val="false"/>
-          <w:iCs w:val="false"/>
-          <w:sz w:val="24"/>
-          <w:szCs w:val="24"/>
-          <w:lang w:val="en-GB"/>
-        </w:rPr>
+        <w:rPr/>
       </w:pPr>
       <w:hyperlink r:id="rId9">
         <w:r>
@@ -2665,18 +2475,7 @@
       <w:pPr>
         <w:pStyle w:val="Normal"/>
         <w:jc w:val="left"/>
-        <w:rPr>
-          <w:rFonts w:ascii="Calibri" w:hAnsi="Calibri"/>
-          <w:b w:val="false"/>
-          <w:b w:val="false"/>
-          <w:bCs w:val="false"/>
-          <w:i w:val="false"/>
-          <w:i w:val="false"/>
-          <w:iCs w:val="false"/>
-          <w:sz w:val="24"/>
-          <w:szCs w:val="24"/>
-          <w:lang w:val="en-GB"/>
-        </w:rPr>
+        <w:rPr/>
       </w:pPr>
       <w:hyperlink r:id="rId10">
         <w:r>
@@ -2759,31 +2558,43 @@
       <w:pPr>
         <w:pStyle w:val="Normal"/>
         <w:jc w:val="left"/>
+        <w:rPr/>
+      </w:pPr>
+      <w:hyperlink r:id="rId11">
+        <w:r>
+          <w:rPr>
+            <w:rStyle w:val="InternetLink"/>
+            <w:rFonts w:ascii="Calibri" w:hAnsi="Calibri"/>
+            <w:b w:val="false"/>
+            <w:bCs w:val="false"/>
+            <w:i w:val="false"/>
+            <w:iCs w:val="false"/>
+            <w:sz w:val="24"/>
+            <w:szCs w:val="24"/>
+            <w:lang w:val="en-GB"/>
+          </w:rPr>
+          <w:t>https://github.com/shorristhedonkey/shorristhedonkey.github.io</w:t>
+        </w:r>
+      </w:hyperlink>
+    </w:p>
+    <w:p>
+      <w:pPr>
+        <w:pStyle w:val="Normal"/>
+        <w:jc w:val="left"/>
+        <w:rPr/>
+      </w:pPr>
+      <w:r>
         <w:rPr>
           <w:rFonts w:ascii="Calibri" w:hAnsi="Calibri"/>
           <w:b w:val="false"/>
-          <w:b w:val="false"/>
-          <w:bCs w:val="false"/>
-          <w:i w:val="false"/>
-          <w:i w:val="false"/>
-          <w:iCs w:val="false"/>
-          <w:sz w:val="24"/>
-          <w:szCs w:val="24"/>
-          <w:lang w:val="en-GB"/>
-        </w:rPr>
-      </w:pPr>
-      <w:r>
-        <w:rPr>
-          <w:rFonts w:ascii="Calibri" w:hAnsi="Calibri"/>
-          <w:b w:val="false"/>
-          <w:bCs w:val="false"/>
-          <w:i w:val="false"/>
-          <w:iCs w:val="false"/>
-          <w:sz w:val="24"/>
-          <w:szCs w:val="24"/>
-          <w:lang w:val="en-GB"/>
-        </w:rPr>
-        <w:t>https://github.com/shorristhedonkey/shorristhedonkey.github.io</w:t>
+          <w:bCs w:val="false"/>
+          <w:i w:val="false"/>
+          <w:iCs w:val="false"/>
+          <w:sz w:val="24"/>
+          <w:szCs w:val="24"/>
+          <w:lang w:val="en-GB"/>
+        </w:rPr>
+        <w:t>https://shorristhedonkey.github.io/</w:t>
       </w:r>
     </w:p>
     <w:sectPr>
@@ -2793,6 +2604,7 @@
       <w:pgNumType w:fmt="decimal"/>
       <w:formProt w:val="false"/>
       <w:textDirection w:val="lrTb"/>
+      <w:docGrid w:type="default" w:linePitch="100" w:charSpace="0"/>
     </w:sectPr>
   </w:body>
 </w:document>
@@ -2805,15 +2617,12 @@
       <w:rPr>
         <w:rFonts w:ascii="Liberation Serif" w:hAnsi="Liberation Serif" w:eastAsia="SimSun" w:cs="Mangal"/>
         <w:kern w:val="2"/>
-        <w:sz w:val="24"/>
         <w:szCs w:val="24"/>
         <w:lang w:val="en-GB" w:eastAsia="zh-CN" w:bidi="hi-IN"/>
       </w:rPr>
     </w:rPrDefault>
     <w:pPrDefault>
-      <w:pPr>
-        <w:widowControl/>
-      </w:pPr>
+      <w:pPr/>
     </w:pPrDefault>
   </w:docDefaults>
   <w:style w:type="paragraph" w:styleId="Normal">
@@ -2821,10 +2630,12 @@
     <w:qFormat/>
     <w:pPr>
       <w:widowControl/>
+      <w:bidi w:val="0"/>
+      <w:jc w:val="left"/>
     </w:pPr>
     <w:rPr>
       <w:rFonts w:ascii="Liberation Serif" w:hAnsi="Liberation Serif" w:eastAsia="SimSun" w:cs="Mangal"/>
-      <w:color w:val="auto"/>
+      <w:color w:val="00000A"/>
       <w:kern w:val="2"/>
       <w:sz w:val="24"/>
       <w:szCs w:val="24"/>
@@ -2834,7 +2645,6 @@
   <w:style w:type="paragraph" w:styleId="Heading1">
     <w:name w:val="Heading 1"/>
     <w:basedOn w:val="Heading"/>
-    <w:next w:val="TextBody"/>
     <w:qFormat/>
     <w:pPr>
       <w:spacing w:before="240" w:after="120"/>

</xml_diff>